<commit_message>
Fixed draw line height and final tweaks
</commit_message>
<xml_diff>
--- a/Rapport.docx
+++ b/Rapport.docx
@@ -37,8 +37,6 @@
       <w:r>
         <w:t>Dutilly</w:t>
       </w:r>
-      <w:bookmarkStart w:id="0" w:name="_GoBack"/>
-      <w:bookmarkEnd w:id="0"/>
       <w:proofErr w:type="spellEnd"/>
     </w:p>
     <w:p>
@@ -54,6 +52,7 @@
         <w:t>Rapport sur les ajustements</w:t>
       </w:r>
     </w:p>
+    <w:p/>
     <w:p>
       <w:pPr>
         <w:spacing w:line="360" w:lineRule="auto"/>
@@ -70,10 +69,25 @@
         <w:t>de 0,5 seconde</w:t>
       </w:r>
       <w:r>
-        <w:t>s, le premier update ajoute 100% de la valeur de bonus à la hauteur du saut, l’update de la seconde 0,25 ajoute 50% du bonus et ainsi de suite. Avec les valeurs que nous avons sélectionnées, on ajoute près de la moitié de la hauteur du saut en maintenant la touche de saut enfoncé</w:t>
-      </w:r>
-      <w:r>
-        <w:t xml:space="preserve">. Cela donne un bon contrôle et fait que seulement la première moitié du saut est réellement importante pour faire un grand saut. </w:t>
+        <w:t>s, le premier update ajoute 100% de la valeur de bonus à la hauteur du saut, l’update de la seconde 0,25 ajoute 50% du bonus et ainsi de suite. Avec les valeurs que nous avons sélectionnées,</w:t>
+      </w:r>
+      <w:r>
+        <w:t xml:space="preserve"> un saut long permet d’atteindre facilement n’importe quelle plateforme en vue</w:t>
+      </w:r>
+      <w:r>
+        <w:t xml:space="preserve">. Cela donne un bon contrôle </w:t>
+      </w:r>
+      <w:r>
+        <w:t>puisque</w:t>
+      </w:r>
+      <w:r>
+        <w:t xml:space="preserve"> seulement la première moitié du saut est réellement importante pour faire un grand saut</w:t>
+      </w:r>
+      <w:r>
+        <w:t>, mais que la dernière partie donne une précision appréciée par le joueur</w:t>
+      </w:r>
+      <w:r>
+        <w:t xml:space="preserve">. </w:t>
       </w:r>
     </w:p>
     <w:p>
@@ -83,7 +97,13 @@
       </w:pPr>
       <w:r>
         <w:tab/>
-        <w:t xml:space="preserve">Afin de rendre le double saut intéressant, nous avons fait que lorsque le joueur débute son </w:t>
+        <w:t xml:space="preserve">Afin de rendre le saut </w:t>
+      </w:r>
+      <w:r>
+        <w:t xml:space="preserve">multiple </w:t>
+      </w:r>
+      <w:r>
+        <w:t xml:space="preserve">intéressant, nous avons fait que lorsque le joueur débute son </w:t>
       </w:r>
       <w:proofErr w:type="spellStart"/>
       <w:r>
@@ -101,30 +121,65 @@
       </w:r>
       <w:proofErr w:type="spellStart"/>
       <w:r>
+        <w:t>jetpa</w:t>
+      </w:r>
+      <w:bookmarkStart w:id="0" w:name="_GoBack"/>
+      <w:bookmarkEnd w:id="0"/>
+      <w:r>
+        <w:t>ck</w:t>
+      </w:r>
+      <w:proofErr w:type="spellEnd"/>
+      <w:r>
+        <w:t xml:space="preserve"> a un effet similaire : </w:t>
+      </w:r>
+      <w:r>
+        <w:t xml:space="preserve">le joueur </w:t>
+      </w:r>
+      <w:proofErr w:type="spellStart"/>
+      <w:r>
+        <w:t>a</w:t>
+      </w:r>
+      <w:proofErr w:type="spellEnd"/>
+      <w:r>
+        <w:t xml:space="preserve"> une vitesse en hauteur qui est toujours</w:t>
+      </w:r>
+      <w:r>
+        <w:t xml:space="preserve"> remise à 0 avant d’appliquer la force du </w:t>
+      </w:r>
+      <w:proofErr w:type="spellStart"/>
+      <w:r>
         <w:t>jetpack</w:t>
       </w:r>
       <w:proofErr w:type="spellEnd"/>
       <w:r>
-        <w:t xml:space="preserve"> a un effet similaire : si le joueur </w:t>
-      </w:r>
-      <w:proofErr w:type="spellStart"/>
-      <w:r>
-        <w:t>a</w:t>
-      </w:r>
-      <w:proofErr w:type="spellEnd"/>
-      <w:r>
-        <w:t xml:space="preserve"> une vitesse </w:t>
-      </w:r>
-      <w:r>
-        <w:t xml:space="preserve">en hauteur positive, celle-ci est remise à 0 avant d’appliquer la force du </w:t>
-      </w:r>
-      <w:proofErr w:type="spellStart"/>
-      <w:r>
-        <w:t>jetpack</w:t>
-      </w:r>
-      <w:proofErr w:type="spellEnd"/>
-      <w:r>
         <w:t>. Cette modification empêche le joueur de se propulser vers le haut, mais lui permet tout de même de ralentir sa chute.</w:t>
+      </w:r>
+      <w:r>
+        <w:t xml:space="preserve"> </w:t>
+      </w:r>
+      <w:r>
+        <w:t>Ces deux modifications</w:t>
+      </w:r>
+      <w:r>
+        <w:t xml:space="preserve"> augmente</w:t>
+      </w:r>
+      <w:r>
+        <w:t>nt</w:t>
+      </w:r>
+      <w:r>
+        <w:t xml:space="preserve"> le </w:t>
+      </w:r>
+      <w:r>
+        <w:t>fun du joueur puisque cel</w:t>
+      </w:r>
+      <w:r>
+        <w:t>a lui permet de plus facilement suivre son personnage en assurant que chaque saut soit identique. En effet, si la vitesse n’avait pas été remise à 0, les sauts auraient eu différentes hauteur dépendant de leur vitesse initiale, donc</w:t>
+      </w:r>
+      <w:r>
+        <w:t xml:space="preserve"> un mouvement totalement différent, ce qui aurait frustré le joueur</w:t>
+      </w:r>
+      <w:r>
+        <w:t>.</w:t>
       </w:r>
     </w:p>
     <w:sectPr>
@@ -861,7 +916,7 @@
 </file>
 
 <file path=customXml/itemProps1.xml><?xml version="1.0" encoding="utf-8"?>
-<ds:datastoreItem xmlns:ds="http://schemas.openxmlformats.org/officeDocument/2006/customXml" ds:itemID="{2F4AE345-4F00-47B8-9922-3B4D84C1BCF0}">
+<ds:datastoreItem xmlns:ds="http://schemas.openxmlformats.org/officeDocument/2006/customXml" ds:itemID="{2B721264-03EB-40E0-B5B6-460105B1DA3F}">
   <ds:schemaRefs>
     <ds:schemaRef ds:uri="http://schemas.openxmlformats.org/officeDocument/2006/bibliography"/>
   </ds:schemaRefs>

</xml_diff>

<commit_message>
init for TP2, collectible commence
</commit_message>
<xml_diff>
--- a/Rapport.docx
+++ b/Rapport.docx
@@ -6,8 +6,16 @@
       <w:pPr>
         <w:spacing w:after="0" w:line="360" w:lineRule="auto"/>
       </w:pPr>
-      <w:r>
-        <w:t>Odric Plamondon</w:t>
+      <w:proofErr w:type="spellStart"/>
+      <w:r>
+        <w:t>Odric</w:t>
+      </w:r>
+      <w:proofErr w:type="spellEnd"/>
+      <w:r>
+        <w:t xml:space="preserve"> Plamondon</w:t>
+      </w:r>
+      <w:r>
+        <w:t xml:space="preserve"> 1634073</w:t>
       </w:r>
     </w:p>
     <w:p>
@@ -17,6 +25,9 @@
       <w:r>
         <w:t>Simon Papillon</w:t>
       </w:r>
+      <w:r>
+        <w:t xml:space="preserve"> 1630135</w:t>
+      </w:r>
     </w:p>
     <w:p>
       <w:pPr>
@@ -25,6 +36,9 @@
       <w:r>
         <w:t>Nicolas Cloutier</w:t>
       </w:r>
+      <w:r>
+        <w:t xml:space="preserve"> 1623609</w:t>
+      </w:r>
     </w:p>
     <w:p>
       <w:pPr>
@@ -38,6 +52,9 @@
         <w:t>Dutilly</w:t>
       </w:r>
       <w:proofErr w:type="spellEnd"/>
+      <w:r>
+        <w:t xml:space="preserve"> 1628032</w:t>
+      </w:r>
     </w:p>
     <w:p>
       <w:pPr>
@@ -121,66 +138,75 @@
       </w:r>
       <w:proofErr w:type="spellStart"/>
       <w:r>
-        <w:t>jetpa</w:t>
+        <w:t>jetpack</w:t>
+      </w:r>
+      <w:proofErr w:type="spellEnd"/>
+      <w:r>
+        <w:t xml:space="preserve"> a un effet similaire : </w:t>
+      </w:r>
+      <w:r>
+        <w:t xml:space="preserve">le joueur </w:t>
+      </w:r>
+      <w:proofErr w:type="spellStart"/>
+      <w:r>
+        <w:t>a</w:t>
+      </w:r>
+      <w:proofErr w:type="spellEnd"/>
+      <w:r>
+        <w:t xml:space="preserve"> une vitesse en hauteur qui est toujours</w:t>
+      </w:r>
+      <w:r>
+        <w:t xml:space="preserve"> remise à 0 avant d’appliquer la force du </w:t>
+      </w:r>
+      <w:proofErr w:type="spellStart"/>
+      <w:r>
+        <w:t>jetpack</w:t>
+      </w:r>
+      <w:proofErr w:type="spellEnd"/>
+      <w:r>
+        <w:t>. Cette modification empêche le joueur de se propulser vers le haut, mais lui permet tout de même de ralentir sa chute.</w:t>
+      </w:r>
+      <w:r>
+        <w:t xml:space="preserve"> </w:t>
+      </w:r>
+      <w:r>
+        <w:t>Ces deux modifications</w:t>
+      </w:r>
+      <w:r>
+        <w:t xml:space="preserve"> augmente</w:t>
+      </w:r>
+      <w:r>
+        <w:t>nt</w:t>
+      </w:r>
+      <w:r>
+        <w:t xml:space="preserve"> le </w:t>
+      </w:r>
+      <w:r>
+        <w:t>fun du joueur puisque cel</w:t>
+      </w:r>
+      <w:r>
+        <w:t>a lui permet de plus facilement suivre son personnage en assurant que chaque saut soit identique. En effet, si la vitesse n’avait pas été remise à 0, les sauts auraient eu différentes hauteur dépendant de leur vitesse initiale, donc</w:t>
+      </w:r>
+      <w:r>
+        <w:t xml:space="preserve"> un mouvement totalement différent, ce qui aurait frustré le joueur</w:t>
+      </w:r>
+      <w:r>
+        <w:t>.</w:t>
+      </w:r>
+    </w:p>
+    <w:p>
+      <w:pPr>
+        <w:spacing w:line="360" w:lineRule="auto"/>
+        <w:jc w:val="both"/>
+      </w:pPr>
+      <w:r>
+        <w:t xml:space="preserve">Lien vers Dropbox : </w:t>
+      </w:r>
+      <w:r>
+        <w:t>https://drive.google.com/file/d/0B8vgx7uAZtUIRTdOcUxIa0hfY2M/view?usp=sharing</w:t>
       </w:r>
       <w:bookmarkStart w:id="0" w:name="_GoBack"/>
       <w:bookmarkEnd w:id="0"/>
-      <w:r>
-        <w:t>ck</w:t>
-      </w:r>
-      <w:proofErr w:type="spellEnd"/>
-      <w:r>
-        <w:t xml:space="preserve"> a un effet similaire : </w:t>
-      </w:r>
-      <w:r>
-        <w:t xml:space="preserve">le joueur </w:t>
-      </w:r>
-      <w:proofErr w:type="spellStart"/>
-      <w:r>
-        <w:t>a</w:t>
-      </w:r>
-      <w:proofErr w:type="spellEnd"/>
-      <w:r>
-        <w:t xml:space="preserve"> une vitesse en hauteur qui est toujours</w:t>
-      </w:r>
-      <w:r>
-        <w:t xml:space="preserve"> remise à 0 avant d’appliquer la force du </w:t>
-      </w:r>
-      <w:proofErr w:type="spellStart"/>
-      <w:r>
-        <w:t>jetpack</w:t>
-      </w:r>
-      <w:proofErr w:type="spellEnd"/>
-      <w:r>
-        <w:t>. Cette modification empêche le joueur de se propulser vers le haut, mais lui permet tout de même de ralentir sa chute.</w:t>
-      </w:r>
-      <w:r>
-        <w:t xml:space="preserve"> </w:t>
-      </w:r>
-      <w:r>
-        <w:t>Ces deux modifications</w:t>
-      </w:r>
-      <w:r>
-        <w:t xml:space="preserve"> augmente</w:t>
-      </w:r>
-      <w:r>
-        <w:t>nt</w:t>
-      </w:r>
-      <w:r>
-        <w:t xml:space="preserve"> le </w:t>
-      </w:r>
-      <w:r>
-        <w:t>fun du joueur puisque cel</w:t>
-      </w:r>
-      <w:r>
-        <w:t>a lui permet de plus facilement suivre son personnage en assurant que chaque saut soit identique. En effet, si la vitesse n’avait pas été remise à 0, les sauts auraient eu différentes hauteur dépendant de leur vitesse initiale, donc</w:t>
-      </w:r>
-      <w:r>
-        <w:t xml:space="preserve"> un mouvement totalement différent, ce qui aurait frustré le joueur</w:t>
-      </w:r>
-      <w:r>
-        <w:t>.</w:t>
-      </w:r>
     </w:p>
     <w:sectPr>
       <w:pgSz w:w="12240" w:h="15840"/>
@@ -916,7 +942,7 @@
 </file>
 
 <file path=customXml/itemProps1.xml><?xml version="1.0" encoding="utf-8"?>
-<ds:datastoreItem xmlns:ds="http://schemas.openxmlformats.org/officeDocument/2006/customXml" ds:itemID="{2B721264-03EB-40E0-B5B6-460105B1DA3F}">
+<ds:datastoreItem xmlns:ds="http://schemas.openxmlformats.org/officeDocument/2006/customXml" ds:itemID="{2C0EB7A6-2C4A-47E1-8C26-2964BFE5361A}">
   <ds:schemaRefs>
     <ds:schemaRef ds:uri="http://schemas.openxmlformats.org/officeDocument/2006/bibliography"/>
   </ds:schemaRefs>

</xml_diff>